<commit_message>
almost finished with paper page
</commit_message>
<xml_diff>
--- a/uploads/work_space_31/papers/user_1/paper_7/file #2/Lorem_ipsum_dolor_sit_amet.docx
+++ b/uploads/work_space_31/papers/user_1/paper_7/file #2/Lorem_ipsum_dolor_sit_amet.docx
@@ -8050,6 +8050,35 @@
           <w:szCs w:val="21"/>
         </w:rPr>
         <w:t>.</w:t>
+      </w:r>
+    </w:p>
+    <w:p>
+      <w:r>
+        <w:br w:type="page"/>
+      </w:r>
+    </w:p>
+    <w:p>
+      <w:r>
+        <w:t>Bibliography</w:t>
+        <w:br/>
+        <w:br/>
+        <w:br/>
+      </w:r>
+    </w:p>
+    <w:p>
+      <w:r>
+        <w:t>1. Goethe, J. J. (2014). Dichtung und Wahrheit. Fischer verlag.</w:t>
+        <w:br/>
+        <w:br/>
+        <w:t>2. Kant I. (1771). Kritik der reinen Vernunft. Fischer Verlag.</w:t>
+        <w:br/>
+        <w:br/>
+        <w:t>3. Mann T. (1924). Der Zauberberg. Fischer Verlag.</w:t>
+        <w:br/>
+        <w:br/>
+        <w:t>4. Weinstein J. (2009). "The market in Plato’s Republic" Classical Philology, 104(4), 439-458.</w:t>
+        <w:br/>
+        <w:br/>
       </w:r>
     </w:p>
     <w:sectPr>

</xml_diff>